<commit_message>
Convert doc to PDF
</commit_message>
<xml_diff>
--- a/Documents/Manuals/Multi-Integrator_User_Manual_CLI.docx
+++ b/Documents/Manuals/Multi-Integrator_User_Manual_CLI.docx
@@ -9,19 +9,22 @@
         <w:keepLines w:val="0"/>
         <w:widowControl/>
         <w:suppressLineNumbers w:val="0"/>
+        <w:spacing w:line="240" w:lineRule="auto"/>
         <w:jc w:val="center"/>
         <w:rPr>
           <w:rFonts w:asciiTheme="minorAscii"/>
-          <w:sz w:val="20"/>
-          <w:szCs w:val="20"/>
+          <w:color w:val="auto"/>
+          <w:sz w:val="32"/>
+          <w:szCs w:val="32"/>
         </w:rPr>
       </w:pPr>
       <w:r>
         <w:rPr>
           <w:rFonts w:hAnsi="LiberationSans" w:eastAsia="LiberationSans" w:cs="LiberationSans" w:asciiTheme="minorAscii"/>
           <w:b/>
-          <w:sz w:val="24"/>
-          <w:szCs w:val="24"/>
+          <w:color w:val="auto"/>
+          <w:sz w:val="32"/>
+          <w:szCs w:val="32"/>
           <w:shd w:val="clear" w:fill="FFFFFF"/>
         </w:rPr>
         <w:t xml:space="preserve">User Manual for </w:t>
@@ -30,8 +33,9 @@
         <w:rPr>
           <w:rFonts w:hAnsi="LiberationSans" w:eastAsia="LiberationSans" w:cs="LiberationSans" w:asciiTheme="minorAscii"/>
           <w:b/>
-          <w:sz w:val="24"/>
-          <w:szCs w:val="24"/>
+          <w:color w:val="auto"/>
+          <w:sz w:val="32"/>
+          <w:szCs w:val="32"/>
           <w:shd w:val="clear" w:fill="FFFFFF"/>
         </w:rPr>
         <w:t>Multi-</w:t>
@@ -40,8 +44,9 @@
         <w:rPr>
           <w:rFonts w:hAnsi="LiberationSans" w:eastAsia="LiberationSans" w:cs="LiberationSans" w:asciiTheme="minorAscii"/>
           <w:b/>
-          <w:sz w:val="24"/>
-          <w:szCs w:val="24"/>
+          <w:color w:val="auto"/>
+          <w:sz w:val="32"/>
+          <w:szCs w:val="32"/>
           <w:shd w:val="clear" w:fill="FFFFFF"/>
         </w:rPr>
         <w:t>Integrator</w:t>
@@ -50,8 +55,9 @@
         <w:rPr>
           <w:rFonts w:hAnsi="LiberationSans" w:eastAsia="LiberationSans" w:cs="LiberationSans" w:asciiTheme="minorAscii"/>
           <w:b/>
-          <w:sz w:val="24"/>
-          <w:szCs w:val="24"/>
+          <w:color w:val="auto"/>
+          <w:sz w:val="32"/>
+          <w:szCs w:val="32"/>
           <w:shd w:val="clear" w:fill="FFFFFF"/>
         </w:rPr>
         <w:t xml:space="preserve"> CLI</w:t>
@@ -64,9 +70,12 @@
         <w:keepLines w:val="0"/>
         <w:widowControl/>
         <w:suppressLineNumbers w:val="0"/>
-        <w:rPr>
-          <w:rFonts w:hint="default" w:hAnsi="LiberationSans" w:eastAsia="LiberationSans" w:cs="LiberationSans" w:asciiTheme="minorAscii"/>
-          <w:b/>
+        <w:spacing w:line="240" w:lineRule="auto"/>
+        <w:rPr>
+          <w:rFonts w:hint="default" w:hAnsi="LiberationSans" w:eastAsia="LiberationSans" w:cs="LiberationSans" w:asciiTheme="minorAscii"/>
+          <w:b w:val="0"/>
+          <w:bCs w:val="0"/>
+          <w:color w:val="auto"/>
           <w:sz w:val="20"/>
           <w:szCs w:val="20"/>
           <w:shd w:val="clear" w:fill="FFFFFF"/>
@@ -76,6 +85,7 @@
         <w:rPr>
           <w:rFonts w:hint="default" w:hAnsi="LiberationSans" w:eastAsia="LiberationSans" w:cs="LiberationSans" w:asciiTheme="minorAscii"/>
           <w:b/>
+          <w:color w:val="auto"/>
           <w:sz w:val="20"/>
           <w:szCs w:val="20"/>
           <w:shd w:val="clear" w:fill="FFFFFF"/>
@@ -86,6 +96,7 @@
         <w:rPr>
           <w:rFonts w:hint="default" w:hAnsi="LiberationSans" w:eastAsia="LiberationSans" w:cs="LiberationSans" w:asciiTheme="minorAscii"/>
           <w:b/>
+          <w:color w:val="auto"/>
           <w:sz w:val="20"/>
           <w:szCs w:val="20"/>
           <w:shd w:val="clear" w:fill="FFFFFF"/>
@@ -96,6 +107,7 @@
         <w:rPr>
           <w:rFonts w:hint="default" w:hAnsi="LiberationSans" w:eastAsia="LiberationSans" w:cs="LiberationSans" w:asciiTheme="minorAscii"/>
           <w:b/>
+          <w:color w:val="auto"/>
           <w:sz w:val="20"/>
           <w:szCs w:val="20"/>
           <w:shd w:val="clear" w:fill="FFFFFF"/>
@@ -106,6 +118,7 @@
         <w:rPr>
           <w:rFonts w:hint="default" w:hAnsi="LiberationSans" w:eastAsia="LiberationSans" w:cs="LiberationSans" w:asciiTheme="minorAscii"/>
           <w:b/>
+          <w:color w:val="auto"/>
           <w:sz w:val="20"/>
           <w:szCs w:val="20"/>
           <w:shd w:val="clear" w:fill="FFFFFF"/>
@@ -116,6 +129,7 @@
         <w:rPr>
           <w:rFonts w:hint="default" w:hAnsi="LiberationSans" w:eastAsia="LiberationSans" w:cs="LiberationSans" w:asciiTheme="minorAscii"/>
           <w:b/>
+          <w:color w:val="auto"/>
           <w:sz w:val="20"/>
           <w:szCs w:val="20"/>
           <w:shd w:val="clear" w:fill="FFFFFF"/>
@@ -126,6 +140,7 @@
         <w:rPr>
           <w:rFonts w:hint="default" w:hAnsi="LiberationSans" w:eastAsia="LiberationSans" w:cs="LiberationSans" w:asciiTheme="minorAscii"/>
           <w:b/>
+          <w:color w:val="auto"/>
           <w:sz w:val="20"/>
           <w:szCs w:val="20"/>
           <w:shd w:val="clear" w:fill="FFFFFF"/>
@@ -136,11 +151,79 @@
         <w:rPr>
           <w:rFonts w:hint="default" w:hAnsi="LiberationSans" w:eastAsia="LiberationSans" w:cs="LiberationSans" w:asciiTheme="minorAscii"/>
           <w:b/>
+          <w:color w:val="auto"/>
           <w:sz w:val="20"/>
           <w:szCs w:val="20"/>
           <w:shd w:val="clear" w:fill="FFFFFF"/>
         </w:rPr>
         <w:t>.</w:t>
+      </w:r>
+      <w:r>
+        <w:rPr>
+          <w:rFonts w:hint="default" w:hAnsi="LiberationSans" w:eastAsia="LiberationSans" w:cs="LiberationSans" w:asciiTheme="minorAscii"/>
+          <w:b/>
+          <w:color w:val="auto"/>
+          <w:sz w:val="20"/>
+          <w:szCs w:val="20"/>
+          <w:shd w:val="clear" w:fill="FFFFFF"/>
+        </w:rPr>
+        <w:br w:type="textWrapping"/>
+      </w:r>
+      <w:r>
+        <w:rPr>
+          <w:rFonts w:hint="default" w:hAnsi="LiberationSans" w:eastAsia="LiberationSans" w:cs="LiberationSans" w:asciiTheme="minorAscii"/>
+          <w:b/>
+          <w:color w:val="auto"/>
+          <w:sz w:val="20"/>
+          <w:szCs w:val="20"/>
+          <w:shd w:val="clear" w:fill="FFFFFF"/>
+        </w:rPr>
+        <w:t>Step 2: Place data folders into “multi-data” folder.</w:t>
+      </w:r>
+      <w:r>
+        <w:rPr>
+          <w:rFonts w:hint="default" w:hAnsi="LiberationSans" w:eastAsia="LiberationSans" w:cs="LiberationSans" w:asciiTheme="minorAscii"/>
+          <w:b/>
+          <w:color w:val="auto"/>
+          <w:sz w:val="20"/>
+          <w:szCs w:val="20"/>
+          <w:shd w:val="clear" w:fill="FFFFFF"/>
+        </w:rPr>
+        <w:br w:type="textWrapping"/>
+      </w:r>
+      <w:r>
+        <w:rPr>
+          <w:rFonts w:hint="default" w:hAnsi="LiberationSans" w:eastAsia="LiberationSans" w:cs="LiberationSans" w:asciiTheme="minorAscii"/>
+          <w:color w:val="auto"/>
+          <w:sz w:val="20"/>
+          <w:szCs w:val="20"/>
+          <w:shd w:val="clear" w:fill="FFFFFF"/>
+        </w:rPr>
+        <w:t>On</w:t>
+      </w:r>
+      <w:r>
+        <w:rPr>
+          <w:rFonts w:hint="default" w:hAnsi="LiberationSans" w:eastAsia="LiberationSans" w:cs="LiberationSans" w:asciiTheme="minorAscii"/>
+          <w:b w:val="0"/>
+          <w:bCs w:val="0"/>
+          <w:color w:val="auto"/>
+          <w:sz w:val="20"/>
+          <w:szCs w:val="20"/>
+          <w:shd w:val="clear" w:fill="FFFFFF"/>
+        </w:rPr>
+        <w:t>ly files named below will be integrated</w:t>
+      </w:r>
+      <w:r>
+        <w:rPr>
+          <w:rFonts w:hint="default" w:hAnsi="LiberationSans" w:eastAsia="LiberationSans" w:cs="LiberationSans" w:asciiTheme="minorAscii"/>
+          <w:b w:val="0"/>
+          <w:bCs w:val="0"/>
+          <w:color w:val="auto"/>
+          <w:sz w:val="20"/>
+          <w:szCs w:val="20"/>
+          <w:shd w:val="clear" w:fill="FFFFFF"/>
+        </w:rPr>
+        <w:t>:</w:t>
       </w:r>
     </w:p>
     <w:p>
@@ -150,25 +233,99 @@
         <w:keepLines w:val="0"/>
         <w:widowControl/>
         <w:suppressLineNumbers w:val="0"/>
-        <w:rPr>
-          <w:rFonts w:hint="default" w:hAnsi="LiberationSans" w:eastAsia="LiberationSans" w:cs="LiberationSans" w:asciiTheme="minorAscii"/>
-          <w:b/>
-          <w:sz w:val="20"/>
-          <w:szCs w:val="20"/>
-          <w:shd w:val="clear" w:fill="FFFFFF"/>
+        <w:spacing w:line="240" w:lineRule="auto"/>
+        <w:rPr>
+          <w:rFonts w:asciiTheme="minorAscii"/>
+          <w:b w:val="0"/>
+          <w:bCs w:val="0"/>
+          <w:color w:val="auto"/>
+          <w:sz w:val="20"/>
+          <w:szCs w:val="20"/>
         </w:rPr>
       </w:pPr>
-      <w:bookmarkStart w:id="0" w:name="_GoBack"/>
-      <w:bookmarkEnd w:id="0"/>
-      <w:r>
-        <w:rPr>
-          <w:rFonts w:hint="default" w:hAnsi="LiberationSans" w:eastAsia="LiberationSans" w:cs="LiberationSans" w:asciiTheme="minorAscii"/>
-          <w:b/>
-          <w:sz w:val="20"/>
-          <w:szCs w:val="20"/>
-          <w:shd w:val="clear" w:fill="FFFFFF"/>
-        </w:rPr>
-        <w:t xml:space="preserve">Step 2: Copy folders from </w:t>
+      <w:r>
+        <w:rPr>
+          <w:rFonts w:hint="default" w:hAnsi="LiberationSans" w:eastAsia="LiberationSans" w:cs="LiberationSans" w:asciiTheme="minorAscii"/>
+          <w:b w:val="0"/>
+          <w:bCs w:val="0"/>
+          <w:color w:val="auto"/>
+          <w:sz w:val="20"/>
+          <w:szCs w:val="20"/>
+          <w:shd w:val="clear" w:fill="FFFFFF"/>
+        </w:rPr>
+        <w:t xml:space="preserve">1) &lt;username&gt;_records&lt;number&gt;.csv (This file is mandatory for every integration) </w:t>
+      </w:r>
+      <w:r>
+        <w:rPr>
+          <w:rFonts w:hint="default" w:hAnsi="LiberationSans" w:eastAsia="LiberationSans" w:cs="LiberationSans" w:asciiTheme="minorAscii"/>
+          <w:b w:val="0"/>
+          <w:bCs w:val="0"/>
+          <w:color w:val="auto"/>
+          <w:sz w:val="20"/>
+          <w:szCs w:val="20"/>
+          <w:shd w:val="clear" w:fill="FFFFFF"/>
+        </w:rPr>
+        <w:br w:type="textWrapping"/>
+      </w:r>
+      <w:r>
+        <w:rPr>
+          <w:rFonts w:hint="default" w:hAnsi="LiberationSans" w:eastAsia="LiberationSans" w:cs="LiberationSans" w:asciiTheme="minorAscii"/>
+          <w:b w:val="0"/>
+          <w:bCs w:val="0"/>
+          <w:color w:val="auto"/>
+          <w:sz w:val="20"/>
+          <w:szCs w:val="20"/>
+          <w:shd w:val="clear" w:fill="FFFFFF"/>
+        </w:rPr>
+        <w:t>2) visited_places.csv</w:t>
+      </w:r>
+      <w:r>
+        <w:rPr>
+          <w:rFonts w:hint="default" w:hAnsi="LiberationSans" w:eastAsia="LiberationSans" w:cs="LiberationSans" w:asciiTheme="minorAscii"/>
+          <w:b w:val="0"/>
+          <w:bCs w:val="0"/>
+          <w:color w:val="auto"/>
+          <w:sz w:val="20"/>
+          <w:szCs w:val="20"/>
+          <w:shd w:val="clear" w:fill="FFFFFF"/>
+        </w:rPr>
+        <w:br w:type="textWrapping"/>
+      </w:r>
+      <w:r>
+        <w:rPr>
+          <w:rFonts w:hint="default" w:hAnsi="LiberationSans" w:eastAsia="LiberationSans" w:cs="LiberationSans" w:asciiTheme="minorAscii"/>
+          <w:b w:val="0"/>
+          <w:bCs w:val="0"/>
+          <w:color w:val="auto"/>
+          <w:sz w:val="20"/>
+          <w:szCs w:val="20"/>
+          <w:shd w:val="clear" w:fill="FFFFFF"/>
+        </w:rPr>
+        <w:t>3) point_of_interest.csv</w:t>
+      </w:r>
+      <w:r>
+        <w:rPr>
+          <w:rFonts w:hint="default" w:hAnsi="LiberationSans" w:eastAsia="LiberationSans" w:cs="LiberationSans" w:asciiTheme="minorAscii"/>
+          <w:b w:val="0"/>
+          <w:bCs w:val="0"/>
+          <w:color w:val="auto"/>
+          <w:sz w:val="20"/>
+          <w:szCs w:val="20"/>
+          <w:shd w:val="clear" w:fill="FFFFFF"/>
+        </w:rPr>
+        <w:br w:type="textWrapping"/>
+      </w:r>
+      <w:r>
+        <w:rPr>
+          <w:rFonts w:hint="default" w:hAnsi="LiberationSans" w:eastAsia="LiberationSans" w:cs="LiberationSans" w:asciiTheme="minorAscii"/>
+          <w:b w:val="0"/>
+          <w:bCs w:val="0"/>
+          <w:color w:val="auto"/>
+          <w:sz w:val="20"/>
+          <w:szCs w:val="20"/>
+          <w:shd w:val="clear" w:fill="FFFFFF"/>
+        </w:rPr>
+        <w:t xml:space="preserve">4) garmin_gpx.gpx  </w:t>
       </w:r>
     </w:p>
     <w:p>
@@ -178,9 +335,256 @@
         <w:keepLines w:val="0"/>
         <w:widowControl/>
         <w:suppressLineNumbers w:val="0"/>
-        <w:rPr>
-          <w:rFonts w:hint="default" w:hAnsi="LiberationSans" w:eastAsia="LiberationSans" w:cs="LiberationSans" w:asciiTheme="minorAscii"/>
-          <w:b/>
+        <w:spacing w:line="240" w:lineRule="auto"/>
+        <w:rPr>
+          <w:rFonts w:hint="default" w:hAnsi="LiberationSans" w:eastAsia="LiberationSans" w:cs="LiberationSans" w:asciiTheme="minorAscii"/>
+          <w:b/>
+          <w:color w:val="auto"/>
+          <w:sz w:val="20"/>
+          <w:szCs w:val="20"/>
+          <w:shd w:val="clear" w:fill="FFFFFF"/>
+        </w:rPr>
+      </w:pPr>
+      <w:r>
+        <w:rPr>
+          <w:color w:val="auto"/>
+          <w:sz w:val="20"/>
+          <w:szCs w:val="20"/>
+        </w:rPr>
+        <w:drawing>
+          <wp:inline distT="0" distB="0" distL="114300" distR="114300">
+            <wp:extent cx="6644640" cy="1684020"/>
+            <wp:effectExtent l="0" t="0" r="10160" b="17780"/>
+            <wp:docPr id="1" name="Picture 1"/>
+            <wp:cNvGraphicFramePr>
+              <a:graphicFrameLocks xmlns:a="http://schemas.openxmlformats.org/drawingml/2006/main" noChangeAspect="1"/>
+            </wp:cNvGraphicFramePr>
+            <a:graphic xmlns:a="http://schemas.openxmlformats.org/drawingml/2006/main">
+              <a:graphicData uri="http://schemas.openxmlformats.org/drawingml/2006/picture">
+                <pic:pic xmlns:pic="http://schemas.openxmlformats.org/drawingml/2006/picture">
+                  <pic:nvPicPr>
+                    <pic:cNvPr id="1" name="Picture 1"/>
+                    <pic:cNvPicPr>
+                      <a:picLocks noChangeAspect="1"/>
+                    </pic:cNvPicPr>
+                  </pic:nvPicPr>
+                  <pic:blipFill>
+                    <a:blip r:embed="rId4"/>
+                    <a:stretch>
+                      <a:fillRect/>
+                    </a:stretch>
+                  </pic:blipFill>
+                  <pic:spPr>
+                    <a:xfrm>
+                      <a:off x="0" y="0"/>
+                      <a:ext cx="6644640" cy="1684020"/>
+                    </a:xfrm>
+                    <a:prstGeom prst="rect">
+                      <a:avLst/>
+                    </a:prstGeom>
+                    <a:noFill/>
+                    <a:ln w="9525">
+                      <a:noFill/>
+                    </a:ln>
+                  </pic:spPr>
+                </pic:pic>
+              </a:graphicData>
+            </a:graphic>
+          </wp:inline>
+        </w:drawing>
+      </w:r>
+      <w:r>
+        <w:rPr>
+          <w:rFonts w:hint="default" w:hAnsi="LiberationSans" w:eastAsia="LiberationSans" w:cs="LiberationSans" w:asciiTheme="minorAscii"/>
+          <w:b/>
+          <w:color w:val="auto"/>
+          <w:sz w:val="20"/>
+          <w:szCs w:val="20"/>
+          <w:shd w:val="clear" w:fill="FFFFFF"/>
+        </w:rPr>
+        <w:br w:type="textWrapping"/>
+      </w:r>
+      <w:r>
+        <w:rPr>
+          <w:rFonts w:hint="default" w:hAnsi="LiberationSans" w:eastAsia="LiberationSans" w:cs="LiberationSans" w:asciiTheme="minorAscii"/>
+          <w:b/>
+          <w:color w:val="auto"/>
+          <w:sz w:val="20"/>
+          <w:szCs w:val="20"/>
+          <w:shd w:val="clear" w:fill="FFFFFF"/>
+        </w:rPr>
+        <w:br w:type="textWrapping"/>
+      </w:r>
+      <w:r>
+        <w:rPr>
+          <w:rFonts w:hint="default" w:hAnsi="LiberationSans" w:eastAsia="LiberationSans" w:cs="LiberationSans" w:asciiTheme="minorAscii"/>
+          <w:b/>
+          <w:bCs w:val="0"/>
+          <w:color w:val="auto"/>
+          <w:sz w:val="20"/>
+          <w:szCs w:val="20"/>
+          <w:shd w:val="clear" w:fill="FFFFFF"/>
+        </w:rPr>
+        <w:t>Step 3: D</w:t>
+      </w:r>
+      <w:r>
+        <w:rPr>
+          <w:rFonts w:hint="default" w:hAnsi="LiberationSans" w:eastAsia="LiberationSans" w:cs="LiberationSans" w:asciiTheme="minorAscii"/>
+          <w:b/>
+          <w:bCs w:val="0"/>
+          <w:color w:val="auto"/>
+          <w:sz w:val="20"/>
+          <w:szCs w:val="20"/>
+          <w:shd w:val="clear" w:fill="FFFFFF"/>
+        </w:rPr>
+        <w:t>ouble click &lt;</w:t>
+      </w:r>
+      <w:r>
+        <w:rPr>
+          <w:rFonts w:hint="default" w:hAnsi="LiberationSans" w:eastAsia="LiberationSans" w:cs="LiberationSans" w:asciiTheme="minorAscii"/>
+          <w:b/>
+          <w:bCs w:val="0"/>
+          <w:color w:val="auto"/>
+          <w:sz w:val="20"/>
+          <w:szCs w:val="20"/>
+          <w:shd w:val="clear" w:fill="FFFFFF"/>
+        </w:rPr>
+        <w:t>multiCLI</w:t>
+      </w:r>
+      <w:r>
+        <w:rPr>
+          <w:rFonts w:hint="default" w:hAnsi="LiberationSans" w:eastAsia="LiberationSans" w:cs="LiberationSans" w:asciiTheme="minorAscii"/>
+          <w:b/>
+          <w:bCs w:val="0"/>
+          <w:color w:val="auto"/>
+          <w:sz w:val="20"/>
+          <w:szCs w:val="20"/>
+          <w:shd w:val="clear" w:fill="FFFFFF"/>
+        </w:rPr>
+        <w:t xml:space="preserve">.command&gt;. </w:t>
+      </w:r>
+      <w:r>
+        <w:rPr>
+          <w:rFonts w:hint="default" w:hAnsi="LiberationSans" w:eastAsia="LiberationSans" w:cs="LiberationSans" w:asciiTheme="minorAscii"/>
+          <w:b/>
+          <w:color w:val="auto"/>
+          <w:sz w:val="20"/>
+          <w:szCs w:val="20"/>
+          <w:shd w:val="clear" w:fill="FFFFFF"/>
+        </w:rPr>
+        <w:br w:type="textWrapping"/>
+      </w:r>
+      <w:r>
+        <w:rPr>
+          <w:rFonts w:hint="default" w:hAnsi="LiberationSans" w:eastAsia="LiberationSans" w:cs="LiberationSans" w:asciiTheme="minorAscii"/>
+          <w:b/>
+          <w:color w:val="auto"/>
+          <w:sz w:val="20"/>
+          <w:szCs w:val="20"/>
+          <w:shd w:val="clear" w:fill="FFFFFF"/>
+        </w:rPr>
+        <w:t xml:space="preserve">A terminal will pop up and start intergrating data in </w:t>
+      </w:r>
+      <w:r>
+        <w:rPr>
+          <w:rFonts w:hint="default" w:hAnsi="LiberationSans" w:eastAsia="LiberationSans" w:cs="LiberationSans" w:asciiTheme="minorAscii"/>
+          <w:b/>
+          <w:color w:val="auto"/>
+          <w:sz w:val="20"/>
+          <w:szCs w:val="20"/>
+          <w:shd w:val="clear" w:fill="FFFFFF"/>
+        </w:rPr>
+        <w:t>“multi-data” folder</w:t>
+      </w:r>
+      <w:r>
+        <w:rPr>
+          <w:rFonts w:hint="default" w:hAnsi="LiberationSans" w:eastAsia="LiberationSans" w:cs="LiberationSans" w:asciiTheme="minorAscii"/>
+          <w:b/>
+          <w:color w:val="auto"/>
+          <w:sz w:val="20"/>
+          <w:szCs w:val="20"/>
+          <w:shd w:val="clear" w:fill="FFFFFF"/>
+        </w:rPr>
+        <w:t>.</w:t>
+      </w:r>
+    </w:p>
+    <w:p>
+      <w:pPr>
+        <w:pStyle w:val="2"/>
+        <w:keepNext w:val="0"/>
+        <w:keepLines w:val="0"/>
+        <w:widowControl/>
+        <w:suppressLineNumbers w:val="0"/>
+        <w:spacing w:line="240" w:lineRule="auto"/>
+        <w:rPr>
+          <w:rFonts w:hint="default" w:hAnsi="LiberationSans" w:eastAsia="LiberationSans" w:cs="LiberationSans" w:asciiTheme="minorAscii"/>
+          <w:b/>
+          <w:color w:val="auto"/>
+          <w:sz w:val="20"/>
+          <w:szCs w:val="20"/>
+          <w:shd w:val="clear" w:fill="FFFFFF"/>
+        </w:rPr>
+      </w:pPr>
+      <w:r>
+        <w:rPr>
+          <w:color w:val="auto"/>
+          <w:sz w:val="20"/>
+          <w:szCs w:val="20"/>
+        </w:rPr>
+        <w:drawing>
+          <wp:inline distT="0" distB="0" distL="114300" distR="114300">
+            <wp:extent cx="5514975" cy="3615055"/>
+            <wp:effectExtent l="0" t="0" r="22225" b="17145"/>
+            <wp:docPr id="3" name="Picture 3"/>
+            <wp:cNvGraphicFramePr>
+              <a:graphicFrameLocks xmlns:a="http://schemas.openxmlformats.org/drawingml/2006/main" noChangeAspect="1"/>
+            </wp:cNvGraphicFramePr>
+            <a:graphic xmlns:a="http://schemas.openxmlformats.org/drawingml/2006/main">
+              <a:graphicData uri="http://schemas.openxmlformats.org/drawingml/2006/picture">
+                <pic:pic xmlns:pic="http://schemas.openxmlformats.org/drawingml/2006/picture">
+                  <pic:nvPicPr>
+                    <pic:cNvPr id="3" name="Picture 3"/>
+                    <pic:cNvPicPr>
+                      <a:picLocks noChangeAspect="1"/>
+                    </pic:cNvPicPr>
+                  </pic:nvPicPr>
+                  <pic:blipFill>
+                    <a:blip r:embed="rId5"/>
+                    <a:stretch>
+                      <a:fillRect/>
+                    </a:stretch>
+                  </pic:blipFill>
+                  <pic:spPr>
+                    <a:xfrm>
+                      <a:off x="0" y="0"/>
+                      <a:ext cx="5514975" cy="3615055"/>
+                    </a:xfrm>
+                    <a:prstGeom prst="rect">
+                      <a:avLst/>
+                    </a:prstGeom>
+                    <a:noFill/>
+                    <a:ln w="9525">
+                      <a:noFill/>
+                    </a:ln>
+                  </pic:spPr>
+                </pic:pic>
+              </a:graphicData>
+            </a:graphic>
+          </wp:inline>
+        </w:drawing>
+      </w:r>
+    </w:p>
+    <w:p>
+      <w:pPr>
+        <w:pStyle w:val="2"/>
+        <w:keepNext w:val="0"/>
+        <w:keepLines w:val="0"/>
+        <w:widowControl/>
+        <w:suppressLineNumbers w:val="0"/>
+        <w:spacing w:line="240" w:lineRule="auto"/>
+        <w:rPr>
+          <w:rFonts w:hint="default" w:hAnsi="LiberationSans" w:eastAsia="LiberationSans" w:cs="LiberationSans" w:asciiTheme="minorAscii"/>
+          <w:color w:val="auto"/>
           <w:sz w:val="20"/>
           <w:szCs w:val="20"/>
           <w:shd w:val="clear" w:fill="FFFFFF"/>
@@ -194,8 +598,10 @@
         <w:keepLines w:val="0"/>
         <w:widowControl/>
         <w:suppressLineNumbers w:val="0"/>
+        <w:spacing w:line="240" w:lineRule="auto"/>
         <w:rPr>
           <w:rFonts w:asciiTheme="minorAscii"/>
+          <w:color w:val="auto"/>
           <w:sz w:val="20"/>
           <w:szCs w:val="20"/>
         </w:rPr>
@@ -204,11 +610,12 @@
         <w:rPr>
           <w:rFonts w:hint="default" w:hAnsi="LiberationSans" w:eastAsia="LiberationSans" w:cs="LiberationSans" w:asciiTheme="minorAscii"/>
           <w:b/>
-          <w:sz w:val="20"/>
-          <w:szCs w:val="20"/>
-          <w:shd w:val="clear" w:fill="FFFFFF"/>
-        </w:rPr>
-        <w:t xml:space="preserve">, double click &lt;runGUI.command&gt;. The integrator page will appear. </w:t>
+          <w:color w:val="auto"/>
+          <w:sz w:val="20"/>
+          <w:szCs w:val="20"/>
+          <w:shd w:val="clear" w:fill="FFFFFF"/>
+        </w:rPr>
+        <w:t xml:space="preserve">Step 4: Go to &lt;output&gt; folder. You'll find the integrated data. </w:t>
       </w:r>
     </w:p>
     <w:p>
@@ -218,21 +625,24 @@
         <w:keepLines w:val="0"/>
         <w:widowControl/>
         <w:suppressLineNumbers w:val="0"/>
-        <w:rPr>
-          <w:rFonts w:asciiTheme="minorAscii"/>
-          <w:sz w:val="20"/>
-          <w:szCs w:val="20"/>
+        <w:spacing w:line="240" w:lineRule="auto"/>
+        <w:rPr>
+          <w:rFonts w:hint="default" w:hAnsi="LiberationSans" w:eastAsia="LiberationSans" w:cs="LiberationSans" w:asciiTheme="minorAscii"/>
+          <w:color w:val="auto"/>
+          <w:sz w:val="20"/>
+          <w:szCs w:val="20"/>
+          <w:shd w:val="clear" w:fill="FFFFFF"/>
         </w:rPr>
       </w:pPr>
       <w:r>
         <w:rPr>
           <w:rFonts w:hint="default" w:hAnsi="LiberationSans" w:eastAsia="LiberationSans" w:cs="LiberationSans" w:asciiTheme="minorAscii"/>
-          <w:b/>
-          <w:sz w:val="20"/>
-          <w:szCs w:val="20"/>
-          <w:shd w:val="clear" w:fill="FFFFFF"/>
-        </w:rPr>
-        <w:t xml:space="preserve">Step 2: Click the &lt;Load File&gt; bottom, finder will pop up for you to select files (The name has already been pre-set, please do not rename the files while integrating them. ). </w:t>
+          <w:color w:val="auto"/>
+          <w:sz w:val="20"/>
+          <w:szCs w:val="20"/>
+          <w:shd w:val="clear" w:fill="FFFFFF"/>
+        </w:rPr>
+        <w:t xml:space="preserve">Inside the output folder, The &lt;username&gt;Final&lt;integration time&gt; folder contains folder(s) for each integration. There are 3 files under this folder </w:t>
       </w:r>
     </w:p>
     <w:p>
@@ -242,20 +652,94 @@
         <w:keepLines w:val="0"/>
         <w:widowControl/>
         <w:suppressLineNumbers w:val="0"/>
-        <w:rPr>
-          <w:rFonts w:asciiTheme="minorAscii"/>
-          <w:sz w:val="20"/>
-          <w:szCs w:val="20"/>
+        <w:spacing w:line="240" w:lineRule="auto"/>
+        <w:rPr>
+          <w:rFonts w:hint="default" w:hAnsi="LiberationSans" w:eastAsia="LiberationSans" w:cs="LiberationSans" w:asciiTheme="minorAscii"/>
+          <w:color w:val="auto"/>
+          <w:sz w:val="20"/>
+          <w:szCs w:val="20"/>
+          <w:shd w:val="clear" w:fill="FFFFFF"/>
         </w:rPr>
       </w:pPr>
       <w:r>
         <w:rPr>
           <w:rFonts w:hint="default" w:hAnsi="LiberationSans" w:eastAsia="LiberationSans" w:cs="LiberationSans" w:asciiTheme="minorAscii"/>
-          <w:sz w:val="20"/>
-          <w:szCs w:val="20"/>
-          <w:shd w:val="clear" w:fill="FFFFFF"/>
-        </w:rPr>
-        <w:t xml:space="preserve">Only files named below will be integrated. </w:t>
+          <w:color w:val="auto"/>
+          <w:sz w:val="20"/>
+          <w:szCs w:val="20"/>
+          <w:shd w:val="clear" w:fill="FFFFFF"/>
+        </w:rPr>
+        <w:t xml:space="preserve">1) </w:t>
+      </w:r>
+      <w:r>
+        <w:rPr>
+          <w:rFonts w:hint="default" w:hAnsi="LiberationSans" w:eastAsia="LiberationSans" w:cs="LiberationSans" w:asciiTheme="minorAscii"/>
+          <w:color w:val="auto"/>
+          <w:sz w:val="20"/>
+          <w:szCs w:val="20"/>
+          <w:shd w:val="clear" w:fill="FFFFFF"/>
+        </w:rPr>
+        <w:t xml:space="preserve">garmin_&lt;username&gt;Final_&lt;integration time&gt;.csv is the data converted from the garmin GXP file, it contains all the health information and location data. </w:t>
+      </w:r>
+      <w:r>
+        <w:rPr>
+          <w:rFonts w:hint="default" w:hAnsi="LiberationSans" w:eastAsia="LiberationSans" w:cs="LiberationSans" w:asciiTheme="minorAscii"/>
+          <w:color w:val="auto"/>
+          <w:sz w:val="20"/>
+          <w:szCs w:val="20"/>
+          <w:shd w:val="clear" w:fill="FFFFFF"/>
+        </w:rPr>
+        <w:br w:type="textWrapping"/>
+      </w:r>
+      <w:r>
+        <w:rPr>
+          <w:rFonts w:hint="default" w:hAnsi="LiberationSans" w:eastAsia="LiberationSans" w:cs="LiberationSans" w:asciiTheme="minorAscii"/>
+          <w:color w:val="auto"/>
+          <w:sz w:val="20"/>
+          <w:szCs w:val="20"/>
+          <w:shd w:val="clear" w:fill="FFFFFF"/>
+        </w:rPr>
+        <w:t xml:space="preserve">2) </w:t>
+      </w:r>
+      <w:r>
+        <w:rPr>
+          <w:rFonts w:hint="default" w:hAnsi="LiberationSans" w:eastAsia="LiberationSans" w:cs="LiberationSans" w:asciiTheme="minorAscii"/>
+          <w:color w:val="auto"/>
+          <w:sz w:val="20"/>
+          <w:szCs w:val="20"/>
+          <w:shd w:val="clear" w:fill="FFFFFF"/>
+        </w:rPr>
+        <w:t>&lt;username&gt;Final_&lt;integration time&gt;.csv is the data has has been integrated, including mobile data, garmin data, visited places and point of interest data.</w:t>
+      </w:r>
+      <w:r>
+        <w:rPr>
+          <w:rFonts w:hint="default" w:hAnsi="LiberationSans" w:eastAsia="LiberationSans" w:cs="LiberationSans" w:asciiTheme="minorAscii"/>
+          <w:color w:val="auto"/>
+          <w:sz w:val="20"/>
+          <w:szCs w:val="20"/>
+          <w:shd w:val="clear" w:fill="FFFFFF"/>
+        </w:rPr>
+        <w:br w:type="textWrapping"/>
+      </w:r>
+      <w:r>
+        <w:rPr>
+          <w:rFonts w:hint="default" w:hAnsi="LiberationSans" w:eastAsia="LiberationSans" w:cs="LiberationSans" w:asciiTheme="minorAscii"/>
+          <w:color w:val="auto"/>
+          <w:sz w:val="20"/>
+          <w:szCs w:val="20"/>
+          <w:shd w:val="clear" w:fill="FFFFFF"/>
+        </w:rPr>
+        <w:t xml:space="preserve">3) </w:t>
+      </w:r>
+      <w:r>
+        <w:rPr>
+          <w:rFonts w:hint="default" w:hAnsi="LiberationSans" w:eastAsia="LiberationSans" w:cs="LiberationSans" w:asciiTheme="minorAscii"/>
+          <w:color w:val="auto"/>
+          <w:sz w:val="20"/>
+          <w:szCs w:val="20"/>
+          <w:shd w:val="clear" w:fill="FFFFFF"/>
+        </w:rPr>
+        <w:t xml:space="preserve">profile_&lt;username&gt;Final_&lt;integration time&gt;.json is the data the user used in the mobile app. </w:t>
       </w:r>
     </w:p>
     <w:p>
@@ -265,8 +749,11 @@
         <w:keepLines w:val="0"/>
         <w:widowControl/>
         <w:suppressLineNumbers w:val="0"/>
-        <w:rPr>
-          <w:rFonts w:hint="default" w:hAnsi="LiberationSans" w:eastAsia="LiberationSans" w:cs="LiberationSans" w:asciiTheme="minorAscii"/>
+        <w:spacing w:line="240" w:lineRule="auto"/>
+        <w:rPr>
+          <w:rFonts w:hint="default" w:hAnsi="LiberationSans" w:eastAsia="LiberationSans" w:cs="LiberationSans" w:asciiTheme="minorAscii"/>
+          <w:b/>
+          <w:color w:val="auto"/>
           <w:sz w:val="20"/>
           <w:szCs w:val="20"/>
           <w:shd w:val="clear" w:fill="FFFFFF"/>
@@ -274,48 +761,50 @@
       </w:pPr>
       <w:r>
         <w:rPr>
-          <w:rFonts w:hint="default" w:hAnsi="LiberationSans" w:eastAsia="LiberationSans" w:cs="LiberationSans" w:asciiTheme="minorAscii"/>
-          <w:sz w:val="20"/>
-          <w:szCs w:val="20"/>
-          <w:shd w:val="clear" w:fill="F1F1EF"/>
-        </w:rPr>
-        <w:t xml:space="preserve">&lt;username&gt;_records&lt;number&gt;.csv </w:t>
-      </w:r>
-      <w:r>
-        <w:rPr>
-          <w:rFonts w:hint="default" w:hAnsi="LiberationSans" w:eastAsia="LiberationSans" w:cs="LiberationSans" w:asciiTheme="minorAscii"/>
-          <w:sz w:val="20"/>
-          <w:szCs w:val="20"/>
-          <w:shd w:val="clear" w:fill="F1F1EF"/>
-        </w:rPr>
-        <w:t xml:space="preserve"> </w:t>
-      </w:r>
-      <w:r>
-        <w:rPr>
-          <w:rFonts w:hint="default" w:hAnsi="LiberationSans" w:eastAsia="LiberationSans" w:cs="LiberationSans" w:asciiTheme="minorAscii"/>
-          <w:sz w:val="20"/>
-          <w:szCs w:val="20"/>
-          <w:shd w:val="clear" w:fill="FFFFFF"/>
-        </w:rPr>
-        <w:t xml:space="preserve">(This file is </w:t>
-      </w:r>
-      <w:r>
-        <w:rPr>
-          <w:rFonts w:hint="default" w:hAnsi="LiberationSans" w:eastAsia="LiberationSans" w:cs="LiberationSans" w:asciiTheme="minorAscii"/>
-          <w:sz w:val="20"/>
-          <w:szCs w:val="20"/>
-          <w:shd w:val="clear" w:fill="F4F0F6"/>
-        </w:rPr>
-        <w:t xml:space="preserve">mandatory </w:t>
-      </w:r>
-      <w:r>
-        <w:rPr>
-          <w:rFonts w:hint="default" w:hAnsi="LiberationSans" w:eastAsia="LiberationSans" w:cs="LiberationSans" w:asciiTheme="minorAscii"/>
-          <w:sz w:val="20"/>
-          <w:szCs w:val="20"/>
-          <w:shd w:val="clear" w:fill="FFFFFF"/>
-        </w:rPr>
-        <w:t xml:space="preserve">for every integration) </w:t>
+          <w:sz w:val="20"/>
+          <w:szCs w:val="20"/>
+        </w:rPr>
+        <w:drawing>
+          <wp:inline distT="0" distB="0" distL="114300" distR="114300">
+            <wp:extent cx="6645275" cy="1710055"/>
+            <wp:effectExtent l="0" t="0" r="9525" b="17145"/>
+            <wp:docPr id="4" name="Picture 4"/>
+            <wp:cNvGraphicFramePr>
+              <a:graphicFrameLocks xmlns:a="http://schemas.openxmlformats.org/drawingml/2006/main" noChangeAspect="1"/>
+            </wp:cNvGraphicFramePr>
+            <a:graphic xmlns:a="http://schemas.openxmlformats.org/drawingml/2006/main">
+              <a:graphicData uri="http://schemas.openxmlformats.org/drawingml/2006/picture">
+                <pic:pic xmlns:pic="http://schemas.openxmlformats.org/drawingml/2006/picture">
+                  <pic:nvPicPr>
+                    <pic:cNvPr id="4" name="Picture 4"/>
+                    <pic:cNvPicPr>
+                      <a:picLocks noChangeAspect="1"/>
+                    </pic:cNvPicPr>
+                  </pic:nvPicPr>
+                  <pic:blipFill>
+                    <a:blip r:embed="rId6"/>
+                    <a:stretch>
+                      <a:fillRect/>
+                    </a:stretch>
+                  </pic:blipFill>
+                  <pic:spPr>
+                    <a:xfrm>
+                      <a:off x="0" y="0"/>
+                      <a:ext cx="6645275" cy="1710055"/>
+                    </a:xfrm>
+                    <a:prstGeom prst="rect">
+                      <a:avLst/>
+                    </a:prstGeom>
+                    <a:noFill/>
+                    <a:ln w="9525">
+                      <a:noFill/>
+                    </a:ln>
+                  </pic:spPr>
+                </pic:pic>
+              </a:graphicData>
+            </a:graphic>
+          </wp:inline>
+        </w:drawing>
       </w:r>
     </w:p>
     <w:p>
@@ -325,57 +814,16 @@
         <w:keepLines w:val="0"/>
         <w:widowControl/>
         <w:suppressLineNumbers w:val="0"/>
-        <w:rPr>
-          <w:rFonts w:asciiTheme="minorAscii"/>
-          <w:sz w:val="20"/>
-          <w:szCs w:val="20"/>
+        <w:spacing w:line="240" w:lineRule="auto"/>
+        <w:rPr>
+          <w:rFonts w:hint="default" w:hAnsi="LiberationSans" w:eastAsia="LiberationSans" w:cs="LiberationSans" w:asciiTheme="minorAscii"/>
+          <w:b/>
+          <w:color w:val="auto"/>
+          <w:sz w:val="20"/>
+          <w:szCs w:val="20"/>
+          <w:shd w:val="clear" w:fill="FFFFFF"/>
         </w:rPr>
       </w:pPr>
-      <w:r>
-        <w:rPr>
-          <w:rFonts w:hint="default" w:hAnsi="LiberationSans" w:eastAsia="LiberationSans" w:cs="LiberationSans" w:asciiTheme="minorAscii"/>
-          <w:sz w:val="20"/>
-          <w:szCs w:val="20"/>
-          <w:shd w:val="clear" w:fill="F1F1EF"/>
-        </w:rPr>
-        <w:t>point_of_interest.csv</w:t>
-      </w:r>
-      <w:r>
-        <w:rPr>
-          <w:rFonts w:hint="default" w:hAnsi="LiberationSans" w:eastAsia="LiberationSans" w:cs="LiberationSans" w:asciiTheme="minorAscii"/>
-          <w:sz w:val="20"/>
-          <w:szCs w:val="20"/>
-          <w:shd w:val="clear" w:fill="F1F1EF"/>
-        </w:rPr>
-        <w:br w:type="textWrapping"/>
-      </w:r>
-      <w:r>
-        <w:rPr>
-          <w:rFonts w:hint="default" w:hAnsi="LiberationSans" w:eastAsia="LiberationSans" w:cs="LiberationSans" w:asciiTheme="minorAscii"/>
-          <w:sz w:val="20"/>
-          <w:szCs w:val="20"/>
-          <w:shd w:val="clear" w:fill="F1F1EF"/>
-        </w:rPr>
-        <w:t>visited_places.csv</w:t>
-      </w:r>
-      <w:r>
-        <w:rPr>
-          <w:rFonts w:hint="default" w:hAnsi="LiberationSans" w:eastAsia="LiberationSans" w:cs="LiberationSans" w:asciiTheme="minorAscii"/>
-          <w:sz w:val="20"/>
-          <w:szCs w:val="20"/>
-          <w:shd w:val="clear" w:fill="F1F1EF"/>
-        </w:rPr>
-        <w:br w:type="textWrapping"/>
-      </w:r>
-      <w:r>
-        <w:rPr>
-          <w:rFonts w:hint="default" w:hAnsi="LiberationSans" w:eastAsia="LiberationSans" w:cs="LiberationSans" w:asciiTheme="minorAscii"/>
-          <w:sz w:val="20"/>
-          <w:szCs w:val="20"/>
-          <w:shd w:val="clear" w:fill="F1F1EF"/>
-        </w:rPr>
-        <w:t xml:space="preserve">garmin_gpx.gpx </w:t>
-      </w:r>
     </w:p>
     <w:p>
       <w:pPr>
@@ -384,20 +832,49 @@
         <w:keepLines w:val="0"/>
         <w:widowControl/>
         <w:suppressLineNumbers w:val="0"/>
-        <w:rPr>
-          <w:rFonts w:asciiTheme="minorAscii"/>
-          <w:sz w:val="20"/>
-          <w:szCs w:val="20"/>
+        <w:spacing w:line="240" w:lineRule="auto"/>
+        <w:rPr>
+          <w:rFonts w:hint="default" w:hAnsi="LiberationSans" w:eastAsia="LiberationSans" w:cs="LiberationSans" w:asciiTheme="minorAscii"/>
+          <w:b/>
+          <w:color w:val="auto"/>
+          <w:sz w:val="20"/>
+          <w:szCs w:val="20"/>
+          <w:shd w:val="clear" w:fill="FFFFFF"/>
         </w:rPr>
       </w:pPr>
-      <w:r>
-        <w:rPr>
-          <w:rFonts w:hint="default" w:hAnsi="LiberationSans" w:eastAsia="LiberationSans" w:cs="LiberationSans" w:asciiTheme="minorAscii"/>
-          <w:sz w:val="20"/>
-          <w:szCs w:val="20"/>
-          <w:shd w:val="clear" w:fill="FFFFFF"/>
-        </w:rPr>
-        <w:t xml:space="preserve">User Manual for Integrator 1 </w:t>
+      <w:bookmarkStart w:id="0" w:name="_GoBack"/>
+      <w:bookmarkEnd w:id="0"/>
+      <w:r>
+        <w:rPr>
+          <w:rFonts w:hint="default" w:hAnsi="LiberationSans" w:eastAsia="LiberationSans" w:cs="LiberationSans" w:asciiTheme="minorAscii"/>
+          <w:b/>
+          <w:color w:val="auto"/>
+          <w:sz w:val="20"/>
+          <w:szCs w:val="20"/>
+          <w:shd w:val="clear" w:fill="FFFFFF"/>
+        </w:rPr>
+        <w:t xml:space="preserve">Addition: </w:t>
+      </w:r>
+      <w:r>
+        <w:rPr>
+          <w:rFonts w:hint="default" w:hAnsi="LiberationSans" w:eastAsia="LiberationSans" w:cs="LiberationSans" w:asciiTheme="minorAscii"/>
+          <w:b/>
+          <w:color w:val="auto"/>
+          <w:sz w:val="20"/>
+          <w:szCs w:val="20"/>
+          <w:shd w:val="clear" w:fill="FFFFFF"/>
+        </w:rPr>
+        <w:br w:type="textWrapping"/>
+      </w:r>
+      <w:r>
+        <w:rPr>
+          <w:rFonts w:hint="default" w:hAnsi="LiberationSans" w:eastAsia="LiberationSans" w:cs="LiberationSans" w:asciiTheme="minorAscii"/>
+          <w:color w:val="auto"/>
+          <w:sz w:val="20"/>
+          <w:szCs w:val="20"/>
+          <w:shd w:val="clear" w:fill="FFFFFF"/>
+        </w:rPr>
+        <w:t>The data have been used for integration will be organised into a folder called “used data”. It will organise the used data according to the user and integration time</w:t>
       </w:r>
     </w:p>
     <w:p>
@@ -407,41 +884,60 @@
         <w:keepLines w:val="0"/>
         <w:widowControl/>
         <w:suppressLineNumbers w:val="0"/>
-        <w:rPr>
-          <w:rFonts w:asciiTheme="minorAscii"/>
+        <w:spacing w:line="240" w:lineRule="auto"/>
+        <w:rPr>
+          <w:color w:val="auto"/>
           <w:sz w:val="20"/>
           <w:szCs w:val="20"/>
         </w:rPr>
       </w:pPr>
       <w:r>
         <w:rPr>
-          <w:rFonts w:hint="default" w:hAnsi="LiberationSans" w:eastAsia="LiberationSans" w:cs="LiberationSans" w:asciiTheme="minorAscii"/>
-          <w:b/>
-          <w:sz w:val="20"/>
-          <w:szCs w:val="20"/>
-          <w:shd w:val="clear" w:fill="FFFFFF"/>
-        </w:rPr>
-        <w:t xml:space="preserve">Step 3: After file being selected, click the </w:t>
-      </w:r>
-      <w:r>
-        <w:rPr>
-          <w:rFonts w:hint="default" w:hAnsi="LiberationSans" w:eastAsia="LiberationSans" w:cs="LiberationSans" w:asciiTheme="minorAscii"/>
-          <w:b/>
-          <w:sz w:val="20"/>
-          <w:szCs w:val="20"/>
-          <w:shd w:val="clear" w:fill="F4F0F6"/>
-        </w:rPr>
-        <w:t xml:space="preserve">Integrate </w:t>
-      </w:r>
-      <w:r>
-        <w:rPr>
-          <w:rFonts w:hint="default" w:hAnsi="LiberationSans" w:eastAsia="LiberationSans" w:cs="LiberationSans" w:asciiTheme="minorAscii"/>
-          <w:b/>
-          <w:sz w:val="20"/>
-          <w:szCs w:val="20"/>
-          <w:shd w:val="clear" w:fill="FFFFFF"/>
-        </w:rPr>
-        <w:t xml:space="preserve">bottom. </w:t>
+          <w:color w:val="auto"/>
+          <w:sz w:val="20"/>
+          <w:szCs w:val="20"/>
+        </w:rPr>
+        <w:drawing>
+          <wp:inline distT="0" distB="0" distL="114300" distR="114300">
+            <wp:extent cx="6641465" cy="1676400"/>
+            <wp:effectExtent l="0" t="0" r="13335" b="0"/>
+            <wp:docPr id="2" name="Picture 2"/>
+            <wp:cNvGraphicFramePr>
+              <a:graphicFrameLocks xmlns:a="http://schemas.openxmlformats.org/drawingml/2006/main" noChangeAspect="1"/>
+            </wp:cNvGraphicFramePr>
+            <a:graphic xmlns:a="http://schemas.openxmlformats.org/drawingml/2006/main">
+              <a:graphicData uri="http://schemas.openxmlformats.org/drawingml/2006/picture">
+                <pic:pic xmlns:pic="http://schemas.openxmlformats.org/drawingml/2006/picture">
+                  <pic:nvPicPr>
+                    <pic:cNvPr id="2" name="Picture 2"/>
+                    <pic:cNvPicPr>
+                      <a:picLocks noChangeAspect="1"/>
+                    </pic:cNvPicPr>
+                  </pic:nvPicPr>
+                  <pic:blipFill>
+                    <a:blip r:embed="rId7"/>
+                    <a:stretch>
+                      <a:fillRect/>
+                    </a:stretch>
+                  </pic:blipFill>
+                  <pic:spPr>
+                    <a:xfrm>
+                      <a:off x="0" y="0"/>
+                      <a:ext cx="6641465" cy="1676400"/>
+                    </a:xfrm>
+                    <a:prstGeom prst="rect">
+                      <a:avLst/>
+                    </a:prstGeom>
+                    <a:noFill/>
+                    <a:ln w="9525">
+                      <a:noFill/>
+                    </a:ln>
+                  </pic:spPr>
+                </pic:pic>
+              </a:graphicData>
+            </a:graphic>
+          </wp:inline>
+        </w:drawing>
       </w:r>
     </w:p>
     <w:p>
@@ -451,21 +947,14 @@
         <w:keepLines w:val="0"/>
         <w:widowControl/>
         <w:suppressLineNumbers w:val="0"/>
+        <w:spacing w:line="240" w:lineRule="auto"/>
         <w:rPr>
           <w:rFonts w:asciiTheme="minorAscii"/>
+          <w:color w:val="auto"/>
           <w:sz w:val="20"/>
           <w:szCs w:val="20"/>
         </w:rPr>
       </w:pPr>
-      <w:r>
-        <w:rPr>
-          <w:rFonts w:hint="default" w:hAnsi="LiberationSans" w:eastAsia="LiberationSans" w:cs="LiberationSans" w:asciiTheme="minorAscii"/>
-          <w:sz w:val="20"/>
-          <w:szCs w:val="20"/>
-          <w:shd w:val="clear" w:fill="FFFFFF"/>
-        </w:rPr>
-        <w:t xml:space="preserve">User Manual for Integrator 2 </w:t>
-      </w:r>
     </w:p>
     <w:p>
       <w:pPr>
@@ -474,20 +963,24 @@
         <w:keepLines w:val="0"/>
         <w:widowControl/>
         <w:suppressLineNumbers w:val="0"/>
-        <w:rPr>
-          <w:rFonts w:asciiTheme="minorAscii"/>
-          <w:sz w:val="20"/>
-          <w:szCs w:val="20"/>
+        <w:spacing w:line="240" w:lineRule="auto"/>
+        <w:rPr>
+          <w:rFonts w:hint="default" w:hAnsi="LiberationSans" w:eastAsia="LiberationSans" w:cs="LiberationSans" w:asciiTheme="minorAscii"/>
+          <w:color w:val="auto"/>
+          <w:sz w:val="20"/>
+          <w:szCs w:val="20"/>
+          <w:shd w:val="clear" w:fill="FFFFFF"/>
         </w:rPr>
       </w:pPr>
       <w:r>
         <w:rPr>
           <w:rFonts w:hint="default" w:hAnsi="LiberationSans" w:eastAsia="LiberationSans" w:cs="LiberationSans" w:asciiTheme="minorAscii"/>
-          <w:sz w:val="20"/>
-          <w:szCs w:val="20"/>
-          <w:shd w:val="clear" w:fill="FFFFFF"/>
-        </w:rPr>
-        <w:t xml:space="preserve">This is how it looks after integrated </w:t>
+          <w:color w:val="auto"/>
+          <w:sz w:val="20"/>
+          <w:szCs w:val="20"/>
+          <w:shd w:val="clear" w:fill="FFFFFF"/>
+        </w:rPr>
+        <w:t>.</w:t>
       </w:r>
     </w:p>
     <w:p>
@@ -497,321 +990,22 @@
         <w:keepLines w:val="0"/>
         <w:widowControl/>
         <w:suppressLineNumbers w:val="0"/>
-        <w:rPr>
-          <w:rFonts w:asciiTheme="minorAscii"/>
-          <w:sz w:val="20"/>
-          <w:szCs w:val="20"/>
+        <w:spacing w:line="240" w:lineRule="auto"/>
+        <w:rPr>
+          <w:rFonts w:hint="default"/>
+          <w:color w:val="auto"/>
+          <w:sz w:val="20"/>
+          <w:szCs w:val="20"/>
+          <w:lang w:val="en-US"/>
         </w:rPr>
       </w:pPr>
-      <w:r>
-        <w:rPr>
-          <w:rFonts w:hint="default" w:hAnsi="LiberationSans" w:eastAsia="LiberationSans" w:cs="LiberationSans" w:asciiTheme="minorAscii"/>
-          <w:b/>
-          <w:sz w:val="20"/>
-          <w:szCs w:val="20"/>
-          <w:shd w:val="clear" w:fill="FFFFFF"/>
-        </w:rPr>
-        <w:t xml:space="preserve">Step 4: Go to the &lt;Data Integrator with GUI&gt; folder, find the &lt;output&gt; folder. You'll find the integrated data. </w:t>
-      </w:r>
     </w:p>
     <w:p>
       <w:pPr>
-        <w:pStyle w:val="2"/>
-        <w:keepNext w:val="0"/>
-        <w:keepLines w:val="0"/>
-        <w:widowControl/>
-        <w:suppressLineNumbers w:val="0"/>
+        <w:spacing w:line="240" w:lineRule="auto"/>
         <w:rPr>
           <w:rFonts w:asciiTheme="minorAscii"/>
-          <w:sz w:val="20"/>
-          <w:szCs w:val="20"/>
-        </w:rPr>
-      </w:pPr>
-      <w:r>
-        <w:rPr>
-          <w:rFonts w:hint="default" w:hAnsi="LiberationSans" w:eastAsia="LiberationSans" w:cs="LiberationSans" w:asciiTheme="minorAscii"/>
-          <w:sz w:val="20"/>
-          <w:szCs w:val="20"/>
-          <w:shd w:val="clear" w:fill="FFFFFF"/>
-        </w:rPr>
-        <w:t xml:space="preserve">Inside the </w:t>
-      </w:r>
-      <w:r>
-        <w:rPr>
-          <w:rFonts w:hint="default" w:hAnsi="LiberationSans" w:eastAsia="LiberationSans" w:cs="LiberationSans" w:asciiTheme="minorAscii"/>
-          <w:sz w:val="20"/>
-          <w:szCs w:val="20"/>
-          <w:shd w:val="clear" w:fill="F1F1EF"/>
-        </w:rPr>
-        <w:t xml:space="preserve">output </w:t>
-      </w:r>
-      <w:r>
-        <w:rPr>
-          <w:rFonts w:hint="default" w:hAnsi="LiberationSans" w:eastAsia="LiberationSans" w:cs="LiberationSans" w:asciiTheme="minorAscii"/>
-          <w:sz w:val="20"/>
-          <w:szCs w:val="20"/>
-          <w:shd w:val="clear" w:fill="FFFFFF"/>
-        </w:rPr>
-        <w:t xml:space="preserve">folder, The </w:t>
-      </w:r>
-      <w:r>
-        <w:rPr>
-          <w:rFonts w:hint="default" w:hAnsi="LiberationSans" w:eastAsia="LiberationSans" w:cs="LiberationSans" w:asciiTheme="minorAscii"/>
-          <w:sz w:val="20"/>
-          <w:szCs w:val="20"/>
-          <w:shd w:val="clear" w:fill="F1F1EF"/>
-        </w:rPr>
-        <w:t xml:space="preserve">&lt;username&gt;Final&lt;integration time&gt; </w:t>
-      </w:r>
-      <w:r>
-        <w:rPr>
-          <w:rFonts w:hint="default" w:hAnsi="LiberationSans" w:eastAsia="LiberationSans" w:cs="LiberationSans" w:asciiTheme="minorAscii"/>
-          <w:sz w:val="20"/>
-          <w:szCs w:val="20"/>
-          <w:shd w:val="clear" w:fill="FFFFFF"/>
-        </w:rPr>
-        <w:t xml:space="preserve">folder contains folder(s) for each integration. There are 3 files under this folder </w:t>
-      </w:r>
-    </w:p>
-    <w:p>
-      <w:pPr>
-        <w:pStyle w:val="2"/>
-        <w:keepNext w:val="0"/>
-        <w:keepLines w:val="0"/>
-        <w:widowControl/>
-        <w:suppressLineNumbers w:val="0"/>
-        <w:rPr>
-          <w:rFonts w:asciiTheme="minorAscii"/>
-          <w:sz w:val="20"/>
-          <w:szCs w:val="20"/>
-        </w:rPr>
-      </w:pPr>
-      <w:r>
-        <w:rPr>
-          <w:rFonts w:hint="default" w:hAnsi="LiberationSans" w:eastAsia="LiberationSans" w:cs="LiberationSans" w:asciiTheme="minorAscii"/>
-          <w:sz w:val="20"/>
-          <w:szCs w:val="20"/>
-          <w:shd w:val="clear" w:fill="F1F1EF"/>
-        </w:rPr>
-        <w:t xml:space="preserve">garmin_&lt;username&gt;Final_&lt;integration time&gt;.csv </w:t>
-      </w:r>
-      <w:r>
-        <w:rPr>
-          <w:rFonts w:hint="default" w:hAnsi="LiberationSans" w:eastAsia="LiberationSans" w:cs="LiberationSans" w:asciiTheme="minorAscii"/>
-          <w:sz w:val="20"/>
-          <w:szCs w:val="20"/>
-          <w:shd w:val="clear" w:fill="FFFFFF"/>
-        </w:rPr>
-        <w:t xml:space="preserve">is the data converted from the garmin GXP file, it contains all the health information and location data. </w:t>
-      </w:r>
-    </w:p>
-    <w:p>
-      <w:pPr>
-        <w:pStyle w:val="2"/>
-        <w:keepNext w:val="0"/>
-        <w:keepLines w:val="0"/>
-        <w:widowControl/>
-        <w:suppressLineNumbers w:val="0"/>
-        <w:rPr>
-          <w:rFonts w:asciiTheme="minorAscii"/>
-          <w:sz w:val="20"/>
-          <w:szCs w:val="20"/>
-        </w:rPr>
-      </w:pPr>
-      <w:r>
-        <w:rPr>
-          <w:rFonts w:hint="default" w:hAnsi="LiberationSans" w:eastAsia="LiberationSans" w:cs="LiberationSans" w:asciiTheme="minorAscii"/>
-          <w:sz w:val="20"/>
-          <w:szCs w:val="20"/>
-          <w:shd w:val="clear" w:fill="F1F1EF"/>
-        </w:rPr>
-        <w:t xml:space="preserve">&lt;username&gt;Final_&lt;integration time&gt;.csv </w:t>
-      </w:r>
-      <w:r>
-        <w:rPr>
-          <w:rFonts w:hint="default" w:hAnsi="LiberationSans" w:eastAsia="LiberationSans" w:cs="LiberationSans" w:asciiTheme="minorAscii"/>
-          <w:sz w:val="20"/>
-          <w:szCs w:val="20"/>
-          <w:shd w:val="clear" w:fill="FFFFFF"/>
-        </w:rPr>
-        <w:t xml:space="preserve">is the data has has been integrated, including mobile data, garmin data, visited places and point of interest data. </w:t>
-      </w:r>
-    </w:p>
-    <w:p>
-      <w:pPr>
-        <w:pStyle w:val="2"/>
-        <w:keepNext w:val="0"/>
-        <w:keepLines w:val="0"/>
-        <w:widowControl/>
-        <w:suppressLineNumbers w:val="0"/>
-        <w:rPr>
-          <w:rFonts w:asciiTheme="minorAscii"/>
-          <w:sz w:val="20"/>
-          <w:szCs w:val="20"/>
-        </w:rPr>
-      </w:pPr>
-      <w:r>
-        <w:rPr>
-          <w:rFonts w:hint="default" w:hAnsi="LiberationSans" w:eastAsia="LiberationSans" w:cs="LiberationSans" w:asciiTheme="minorAscii"/>
-          <w:sz w:val="20"/>
-          <w:szCs w:val="20"/>
-          <w:shd w:val="clear" w:fill="F1F1EF"/>
-        </w:rPr>
-        <w:t xml:space="preserve">profile_&lt;username&gt;Final_&lt;integration time&gt;.json </w:t>
-      </w:r>
-      <w:r>
-        <w:rPr>
-          <w:rFonts w:hint="default" w:hAnsi="LiberationSans" w:eastAsia="LiberationSans" w:cs="LiberationSans" w:asciiTheme="minorAscii"/>
-          <w:sz w:val="20"/>
-          <w:szCs w:val="20"/>
-          <w:shd w:val="clear" w:fill="FFFFFF"/>
-        </w:rPr>
-        <w:t xml:space="preserve">is the data the user used in the mobile app. </w:t>
-      </w:r>
-    </w:p>
-    <w:p>
-      <w:pPr>
-        <w:pStyle w:val="2"/>
-        <w:keepNext w:val="0"/>
-        <w:keepLines w:val="0"/>
-        <w:widowControl/>
-        <w:suppressLineNumbers w:val="0"/>
-        <w:rPr>
-          <w:rFonts w:asciiTheme="minorAscii"/>
-          <w:sz w:val="20"/>
-          <w:szCs w:val="20"/>
-        </w:rPr>
-      </w:pPr>
-      <w:r>
-        <w:rPr>
-          <w:rFonts w:hint="default" w:hAnsi="LiberationSans" w:eastAsia="LiberationSans" w:cs="LiberationSans" w:asciiTheme="minorAscii"/>
-          <w:sz w:val="20"/>
-          <w:szCs w:val="20"/>
-          <w:shd w:val="clear" w:fill="FFFFFF"/>
-        </w:rPr>
-        <w:t xml:space="preserve">User Manual for Integrator 3 </w:t>
-      </w:r>
-    </w:p>
-    <w:p>
-      <w:pPr>
-        <w:pStyle w:val="2"/>
-        <w:keepNext w:val="0"/>
-        <w:keepLines w:val="0"/>
-        <w:widowControl/>
-        <w:suppressLineNumbers w:val="0"/>
-        <w:rPr>
-          <w:rFonts w:asciiTheme="minorAscii"/>
-          <w:sz w:val="20"/>
-          <w:szCs w:val="20"/>
-        </w:rPr>
-      </w:pPr>
-      <w:r>
-        <w:rPr>
-          <w:rFonts w:hint="default" w:hAnsi="LiberationSans" w:eastAsia="LiberationSans" w:cs="LiberationSans" w:asciiTheme="minorAscii"/>
-          <w:sz w:val="20"/>
-          <w:szCs w:val="20"/>
-          <w:shd w:val="clear" w:fill="F1F1EF"/>
-        </w:rPr>
-        <w:t xml:space="preserve">data </w:t>
-      </w:r>
-    </w:p>
-    <w:p>
-      <w:pPr>
-        <w:pStyle w:val="2"/>
-        <w:keepNext w:val="0"/>
-        <w:keepLines w:val="0"/>
-        <w:widowControl/>
-        <w:suppressLineNumbers w:val="0"/>
-        <w:rPr>
-          <w:rFonts w:asciiTheme="minorAscii"/>
-          <w:sz w:val="20"/>
-          <w:szCs w:val="20"/>
-        </w:rPr>
-      </w:pPr>
-      <w:r>
-        <w:rPr>
-          <w:rFonts w:hint="default" w:hAnsi="LiberationSans" w:eastAsia="LiberationSans" w:cs="LiberationSans" w:asciiTheme="minorAscii"/>
-          <w:sz w:val="20"/>
-          <w:szCs w:val="20"/>
-          <w:shd w:val="clear" w:fill="F1F1EF"/>
-        </w:rPr>
-        <w:t xml:space="preserve">used </w:t>
-      </w:r>
-    </w:p>
-    <w:p>
-      <w:pPr>
-        <w:pStyle w:val="2"/>
-        <w:keepNext w:val="0"/>
-        <w:keepLines w:val="0"/>
-        <w:widowControl/>
-        <w:suppressLineNumbers w:val="0"/>
-        <w:rPr>
-          <w:rFonts w:asciiTheme="minorAscii"/>
-          <w:sz w:val="20"/>
-          <w:szCs w:val="20"/>
-        </w:rPr>
-      </w:pPr>
-      <w:r>
-        <w:rPr>
-          <w:rFonts w:hint="default" w:hAnsi="LiberationSans" w:eastAsia="LiberationSans" w:cs="LiberationSans" w:asciiTheme="minorAscii"/>
-          <w:b/>
-          <w:sz w:val="20"/>
-          <w:szCs w:val="20"/>
-          <w:shd w:val="clear" w:fill="FFFFFF"/>
-        </w:rPr>
-        <w:t xml:space="preserve">Addition: </w:t>
-      </w:r>
-    </w:p>
-    <w:p>
-      <w:pPr>
-        <w:pStyle w:val="2"/>
-        <w:keepNext w:val="0"/>
-        <w:keepLines w:val="0"/>
-        <w:widowControl/>
-        <w:suppressLineNumbers w:val="0"/>
-        <w:rPr>
-          <w:rFonts w:asciiTheme="minorAscii"/>
-          <w:sz w:val="20"/>
-          <w:szCs w:val="20"/>
-        </w:rPr>
-      </w:pPr>
-      <w:r>
-        <w:rPr>
-          <w:rFonts w:hint="default" w:hAnsi="LiberationSans" w:eastAsia="LiberationSans" w:cs="LiberationSans" w:asciiTheme="minorAscii"/>
-          <w:sz w:val="20"/>
-          <w:szCs w:val="20"/>
-          <w:shd w:val="clear" w:fill="FFFFFF"/>
-        </w:rPr>
-        <w:t xml:space="preserve">The data have been used for integration will be organised into a folder called . It will organise the used data according to the user and integration time. </w:t>
-      </w:r>
-    </w:p>
-    <w:p>
-      <w:pPr>
-        <w:pStyle w:val="2"/>
-        <w:keepNext w:val="0"/>
-        <w:keepLines w:val="0"/>
-        <w:widowControl/>
-        <w:suppressLineNumbers w:val="0"/>
-        <w:rPr>
-          <w:rFonts w:asciiTheme="minorAscii"/>
-          <w:sz w:val="20"/>
-          <w:szCs w:val="20"/>
-        </w:rPr>
-      </w:pPr>
-      <w:r>
-        <w:rPr>
-          <w:rFonts w:hint="default" w:hAnsi="LiberationSans" w:eastAsia="LiberationSans" w:cs="LiberationSans" w:asciiTheme="minorAscii"/>
-          <w:sz w:val="20"/>
-          <w:szCs w:val="20"/>
-          <w:shd w:val="clear" w:fill="FFFFFF"/>
-        </w:rPr>
-        <w:t xml:space="preserve">User Manual for Integrator 4 </w:t>
-      </w:r>
-    </w:p>
-    <w:p>
-      <w:pPr>
-        <w:rPr>
-          <w:rFonts w:asciiTheme="minorAscii"/>
+          <w:color w:val="auto"/>
           <w:sz w:val="20"/>
           <w:szCs w:val="20"/>
         </w:rPr>

</xml_diff>